<commit_message>
Add problem section to Capstone
</commit_message>
<xml_diff>
--- a/ITCaptstoneWrittenProject_C769/Capstone Project/1 C769 Task 2 Proposal template.docx
+++ b/ITCaptstoneWrittenProject_C769/Capstone Project/1 C769 Task 2 Proposal template.docx
@@ -113,16 +113,8 @@
         <w:rPr>
           <w:rFonts w:ascii="Times New Roman" w:hAnsi="Times New Roman"/>
         </w:rPr>
-        <w:t xml:space="preserve">Migration from On-Prem Email to Symantec Email </w:t>
-      </w:r>
-      <w:proofErr w:type="spellStart"/>
-      <w:r>
-        <w:rPr>
-          <w:rFonts w:ascii="Times New Roman" w:hAnsi="Times New Roman"/>
-        </w:rPr>
-        <w:t>Security.cloud</w:t>
-      </w:r>
-      <w:proofErr w:type="spellEnd"/>
+        <w:t>Migration from On-Prem Email to Symantec Email Security.cloud</w:t>
+      </w:r>
     </w:p>
     <w:p>
       <w:pPr>
@@ -1816,6 +1808,47 @@
     </w:p>
     <w:p>
       <w:pPr>
+        <w:spacing w:line="480" w:lineRule="auto"/>
+        <w:ind w:firstLine="720"/>
+        <w:rPr>
+          <w:sz w:val="24"/>
+          <w:szCs w:val="24"/>
+        </w:rPr>
+      </w:pPr>
+      <w:r>
+        <w:rPr>
+          <w:sz w:val="24"/>
+          <w:szCs w:val="24"/>
+        </w:rPr>
+        <w:t xml:space="preserve">Problem Statement or Project Purpose – Currently Rogue IT manages an on-premise MS Exchange environment for their email purposes. Due to the increases seen in phishing attempts and multiple events including business email compromise it has been recommended that Rogue IT cease maintaining the existing on-prem environment security controls, instead migrating the security policies of the current email infrastructure to Symantec Email Security.cloud. The purpose of the project will be to standup Symantec Email Security.cloud as a service, at which point the </w:t>
+      </w:r>
+      <w:r>
+        <w:rPr>
+          <w:sz w:val="24"/>
+          <w:szCs w:val="24"/>
+        </w:rPr>
+        <w:t>existing</w:t>
+      </w:r>
+      <w:r>
+        <w:rPr>
+          <w:sz w:val="24"/>
+          <w:szCs w:val="24"/>
+        </w:rPr>
+        <w:t xml:space="preserve"> on-prem security measures will depreciated. This will provide less overall maintenance, while increasing the security posture for Rogue IT’s email infrastructure. </w:t>
+      </w:r>
+    </w:p>
+    <w:p>
+      <w:pPr>
+        <w:spacing w:line="480" w:lineRule="auto"/>
+        <w:ind w:firstLine="720"/>
+        <w:rPr>
+          <w:sz w:val="24"/>
+          <w:szCs w:val="24"/>
+        </w:rPr>
+      </w:pPr>
+    </w:p>
+    <w:p>
+      <w:pPr>
         <w:pStyle w:val="Heading2"/>
         <w:spacing w:before="0" w:line="480" w:lineRule="auto"/>
         <w:rPr>
@@ -1904,6 +1937,7 @@
           <w:sz w:val="24"/>
           <w:szCs w:val="24"/>
         </w:rPr>
+        <w:lastRenderedPageBreak/>
         <w:t>Implementation Plan</w:t>
       </w:r>
       <w:bookmarkEnd w:id="4"/>
@@ -2203,15 +2237,7 @@
           <w:sz w:val="24"/>
           <w:szCs w:val="24"/>
         </w:rPr>
-        <w:t xml:space="preserve">relates or supports the various elements that are a part of such a </w:t>
-      </w:r>
-      <w:r>
-        <w:rPr>
-          <w:sz w:val="24"/>
-          <w:szCs w:val="24"/>
-        </w:rPr>
-        <w:lastRenderedPageBreak/>
-        <w:t>project. Things like server operating systems, hardware requirements, network connection, or other similar items. You don’t need to find sources that parallel your entire project but just support elements of the project</w:t>
+        <w:t>relates or supports the various elements that are a part of such a project. Things like server operating systems, hardware requirements, network connection, or other similar items. You don’t need to find sources that parallel your entire project but just support elements of the project</w:t>
       </w:r>
       <w:proofErr w:type="gramStart"/>
       <w:r>
@@ -2426,7 +2452,15 @@
           <w:sz w:val="24"/>
           <w:szCs w:val="24"/>
         </w:rPr>
-        <w:t>project. It should address the reasons for implementing the project</w:t>
+        <w:t xml:space="preserve">project. It should address the reasons for implementing the </w:t>
+      </w:r>
+      <w:r>
+        <w:rPr>
+          <w:sz w:val="24"/>
+          <w:szCs w:val="24"/>
+        </w:rPr>
+        <w:lastRenderedPageBreak/>
+        <w:t>project</w:t>
       </w:r>
       <w:r>
         <w:rPr>
@@ -2572,7 +2606,6 @@
       </w:pPr>
       <w:bookmarkStart w:id="9" w:name="_Toc441469373"/>
       <w:r>
-        <w:lastRenderedPageBreak/>
         <w:t>Methodology</w:t>
       </w:r>
       <w:bookmarkEnd w:id="9"/>
@@ -2896,7 +2929,15 @@
           <w:sz w:val="24"/>
           <w:szCs w:val="24"/>
         </w:rPr>
-        <w:t xml:space="preserve">Shoot for one or two goals and at least four objectives. Each objective should have at least two deliverables. Your goal(s) should describe the purpose(s) of the project – what it will accomplish if an overarching description. The objectives are the projects that must be completed to reach the goal. The deliverables are the tasks required to complete each objective. Strive for that hierarchy.  </w:t>
+        <w:t xml:space="preserve">Shoot for one or two goals and at least four objectives. Each objective should have at least two deliverables. Your goal(s) should describe the purpose(s) of the project – what it will accomplish if an overarching </w:t>
+      </w:r>
+      <w:r>
+        <w:rPr>
+          <w:sz w:val="24"/>
+          <w:szCs w:val="24"/>
+        </w:rPr>
+        <w:lastRenderedPageBreak/>
+        <w:t xml:space="preserve">description. The objectives are the projects that must be completed to reach the goal. The deliverables are the tasks required to complete each objective. Strive for that hierarchy.  </w:t>
       </w:r>
     </w:p>
     <w:p>
@@ -4378,7 +4419,15 @@
           <w:sz w:val="24"/>
           <w:szCs w:val="24"/>
         </w:rPr>
-        <w:t xml:space="preserve">what types of deliverables the project will provide, and describe the key project deliverables expected by the end of the project. </w:t>
+        <w:t xml:space="preserve">what types of </w:t>
+      </w:r>
+      <w:r>
+        <w:rPr>
+          <w:sz w:val="24"/>
+          <w:szCs w:val="24"/>
+        </w:rPr>
+        <w:lastRenderedPageBreak/>
+        <w:t xml:space="preserve">deliverables the project will provide, and describe the key project deliverables expected by the end of the project. </w:t>
       </w:r>
       <w:r>
         <w:rPr>
@@ -4539,15 +4588,7 @@
           <w:sz w:val="24"/>
           <w:szCs w:val="24"/>
         </w:rPr>
-        <w:t xml:space="preserve">project, including the duration and start and </w:t>
-      </w:r>
-      <w:r>
-        <w:rPr>
-          <w:sz w:val="24"/>
-          <w:szCs w:val="24"/>
-        </w:rPr>
-        <w:lastRenderedPageBreak/>
-        <w:t xml:space="preserve">end dates of each milestone. </w:t>
+        <w:t xml:space="preserve">project, including the duration and start and end dates of each milestone. </w:t>
       </w:r>
       <w:r>
         <w:rPr>
@@ -5874,10 +5915,7 @@
       </w:tabs>
     </w:pPr>
     <w:r>
-      <w:t>MIGRATION FROM ON-PREM EMAIL TO SYMANTEC EMAIL</w:t>
-    </w:r>
-    <w:r>
-      <w:t xml:space="preserve"> </w:t>
+      <w:t xml:space="preserve">MIGRATION FROM ON-PREM EMAIL TO SYMANTEC EMAIL </w:t>
     </w:r>
     <w:r>
       <w:ptab w:relativeTo="margin" w:alignment="right" w:leader="none"/>
@@ -6839,7 +6877,6 @@
   <w:style w:type="character" w:default="1" w:styleId="DefaultParagraphFont">
     <w:name w:val="Default Paragraph Font"/>
     <w:uiPriority w:val="1"/>
-    <w:semiHidden/>
     <w:unhideWhenUsed/>
   </w:style>
   <w:style w:type="table" w:default="1" w:styleId="TableNormal">
@@ -7428,6 +7465,10 @@
 </file>
 
 <file path=customXml/item1.xml><?xml version="1.0" encoding="utf-8"?>
+<b:Sources xmlns:b="http://schemas.openxmlformats.org/officeDocument/2006/bibliography" xmlns="http://schemas.openxmlformats.org/officeDocument/2006/bibliography" SelectedStyle="\APA.XSL" StyleName="APA"/>
+</file>
+
+<file path=customXml/item2.xml><?xml version="1.0" encoding="utf-8"?>
 <p:properties xmlns:p="http://schemas.microsoft.com/office/2006/metadata/properties" xmlns:xsi="http://www.w3.org/2001/XMLSchema-instance" xmlns:pc="http://schemas.microsoft.com/office/infopath/2007/PartnerControls">
   <documentManagement>
     <Vendor xmlns="cf660112-59e0-48e5-9b60-3f2262d4e05d">In-house</Vendor>
@@ -7464,20 +7505,7 @@
 </p:properties>
 </file>
 
-<file path=customXml/item2.xml><?xml version="1.0" encoding="utf-8"?>
-<b:Sources xmlns:b="http://schemas.openxmlformats.org/officeDocument/2006/bibliography" xmlns="http://schemas.openxmlformats.org/officeDocument/2006/bibliography" SelectedStyle="\APA.XSL" StyleName="APA"/>
-</file>
-
 <file path=customXml/item3.xml><?xml version="1.0" encoding="utf-8"?>
-<?mso-contentType ?>
-<FormTemplates xmlns="http://schemas.microsoft.com/sharepoint/v3/contenttype/forms">
-  <Display>DocumentLibraryForm</Display>
-  <Edit>DocumentLibraryForm</Edit>
-  <New>DocumentLibraryForm</New>
-</FormTemplates>
-</file>
-
-<file path=customXml/item4.xml><?xml version="1.0" encoding="utf-8"?>
 <ct:contentTypeSchema xmlns:ct="http://schemas.microsoft.com/office/2006/metadata/contentType" xmlns:ma="http://schemas.microsoft.com/office/2006/metadata/properties/metaAttributes" ct:_="" ma:_="" ma:contentTypeName="Document" ma:contentTypeID="0x0101009A30F1838F1A9C4C8369A1109B92D3A0" ma:contentTypeVersion="25" ma:contentTypeDescription="Create a new document." ma:contentTypeScope="" ma:versionID="fd847eb69213a28af7045ac4fae54026">
   <xsd:schema xmlns:xsd="http://www.w3.org/2001/XMLSchema" xmlns:xs="http://www.w3.org/2001/XMLSchema" xmlns:p="http://schemas.microsoft.com/office/2006/metadata/properties" xmlns:ns2="cf660112-59e0-48e5-9b60-3f2262d4e05d" targetNamespace="http://schemas.microsoft.com/office/2006/metadata/properties" ma:root="true" ma:fieldsID="20cce8b9bdf545eb805bf21ed5ebd307" ns2:_="">
     <xsd:import namespace="cf660112-59e0-48e5-9b60-3f2262d4e05d"/>
@@ -7813,7 +7841,24 @@
 </ct:contentTypeSchema>
 </file>
 
+<file path=customXml/item4.xml><?xml version="1.0" encoding="utf-8"?>
+<?mso-contentType ?>
+<FormTemplates xmlns="http://schemas.microsoft.com/sharepoint/v3/contenttype/forms">
+  <Display>DocumentLibraryForm</Display>
+  <Edit>DocumentLibraryForm</Edit>
+  <New>DocumentLibraryForm</New>
+</FormTemplates>
+</file>
+
 <file path=customXml/itemProps1.xml><?xml version="1.0" encoding="utf-8"?>
+<ds:datastoreItem xmlns:ds="http://schemas.openxmlformats.org/officeDocument/2006/customXml" ds:itemID="{2E1C6063-D791-457C-BD3A-74AEDAC4CA37}">
+  <ds:schemaRefs>
+    <ds:schemaRef ds:uri="http://schemas.openxmlformats.org/officeDocument/2006/bibliography"/>
+  </ds:schemaRefs>
+</ds:datastoreItem>
+</file>
+
+<file path=customXml/itemProps2.xml><?xml version="1.0" encoding="utf-8"?>
 <ds:datastoreItem xmlns:ds="http://schemas.openxmlformats.org/officeDocument/2006/customXml" ds:itemID="{F3C864AF-05BE-4715-8808-53FC746E3DE1}">
   <ds:schemaRefs>
     <ds:schemaRef ds:uri="http://schemas.microsoft.com/office/2006/metadata/properties"/>
@@ -7823,23 +7868,7 @@
 </ds:datastoreItem>
 </file>
 
-<file path=customXml/itemProps2.xml><?xml version="1.0" encoding="utf-8"?>
-<ds:datastoreItem xmlns:ds="http://schemas.openxmlformats.org/officeDocument/2006/customXml" ds:itemID="{2E1C6063-D791-457C-BD3A-74AEDAC4CA37}">
-  <ds:schemaRefs>
-    <ds:schemaRef ds:uri="http://schemas.openxmlformats.org/officeDocument/2006/bibliography"/>
-  </ds:schemaRefs>
-</ds:datastoreItem>
-</file>
-
 <file path=customXml/itemProps3.xml><?xml version="1.0" encoding="utf-8"?>
-<ds:datastoreItem xmlns:ds="http://schemas.openxmlformats.org/officeDocument/2006/customXml" ds:itemID="{6EA722DC-59D4-41FC-B975-88A10B674C4A}">
-  <ds:schemaRefs>
-    <ds:schemaRef ds:uri="http://schemas.microsoft.com/sharepoint/v3/contenttype/forms"/>
-  </ds:schemaRefs>
-</ds:datastoreItem>
-</file>
-
-<file path=customXml/itemProps4.xml><?xml version="1.0" encoding="utf-8"?>
 <ds:datastoreItem xmlns:ds="http://schemas.openxmlformats.org/officeDocument/2006/customXml" ds:itemID="{EACD94C4-BE16-4C91-9A99-00DC307EDBFC}">
   <ds:schemaRefs>
     <ds:schemaRef ds:uri="http://schemas.microsoft.com/office/2006/metadata/contentType"/>
@@ -7855,4 +7884,12 @@
     <ds:schemaRef ds:uri="http://schemas.microsoft.com/internal/obd"/>
   </ds:schemaRefs>
 </ds:datastoreItem>
+</file>
+
+<file path=customXml/itemProps4.xml><?xml version="1.0" encoding="utf-8"?>
+<ds:datastoreItem xmlns:ds="http://schemas.openxmlformats.org/officeDocument/2006/customXml" ds:itemID="{6EA722DC-59D4-41FC-B975-88A10B674C4A}">
+  <ds:schemaRefs>
+    <ds:schemaRef ds:uri="http://schemas.microsoft.com/sharepoint/v3/contenttype/forms"/>
+  </ds:schemaRefs>
+</ds:datastoreItem>
 </file>
</xml_diff>